<commit_message>
reunions com Close arranjado
</commit_message>
<xml_diff>
--- a/Reunions plan.docx
+++ b/Reunions plan.docx
@@ -4,7 +4,7 @@
   <w:body>
     <w:tbl>
       <w:tblPr>
-        <w:tblStyle w:val="SombreadoClaro-Cor5"/>
+        <w:tblStyle w:val="LightShading-Accent5"/>
         <w:tblW w:w="8860" w:type="dxa"/>
         <w:tblLook w:val="04A0" w:firstRow="1" w:lastRow="0" w:firstColumn="1" w:lastColumn="0" w:noHBand="0" w:noVBand="1"/>
       </w:tblPr>
@@ -28,13 +28,8 @@
               <w:jc w:val="center"/>
             </w:pPr>
             <w:r>
-              <w:t xml:space="preserve">Meeting </w:t>
-            </w:r>
-            <w:proofErr w:type="spellStart"/>
-            <w:r>
-              <w:t>type</w:t>
-            </w:r>
-            <w:proofErr w:type="spellEnd"/>
+              <w:t>Meeting type</w:t>
+            </w:r>
           </w:p>
         </w:tc>
         <w:tc>
@@ -46,11 +41,9 @@
               <w:jc w:val="center"/>
               <w:cnfStyle w:val="100000000000" w:firstRow="1" w:lastRow="0" w:firstColumn="0" w:lastColumn="0" w:oddVBand="0" w:evenVBand="0" w:oddHBand="0" w:evenHBand="0" w:firstRowFirstColumn="0" w:firstRowLastColumn="0" w:lastRowFirstColumn="0" w:lastRowLastColumn="0"/>
             </w:pPr>
-            <w:proofErr w:type="spellStart"/>
             <w:r>
               <w:t>Who</w:t>
             </w:r>
-            <w:proofErr w:type="spellEnd"/>
           </w:p>
         </w:tc>
         <w:tc>
@@ -62,11 +55,9 @@
               <w:jc w:val="center"/>
               <w:cnfStyle w:val="100000000000" w:firstRow="1" w:lastRow="0" w:firstColumn="0" w:lastColumn="0" w:oddVBand="0" w:evenVBand="0" w:oddHBand="0" w:evenHBand="0" w:firstRowFirstColumn="0" w:firstRowLastColumn="0" w:lastRowFirstColumn="0" w:lastRowLastColumn="0"/>
             </w:pPr>
-            <w:proofErr w:type="spellStart"/>
             <w:r>
               <w:t>When</w:t>
             </w:r>
-            <w:proofErr w:type="spellEnd"/>
           </w:p>
         </w:tc>
       </w:tr>
@@ -87,40 +78,25 @@
                 <w:b w:val="0"/>
               </w:rPr>
             </w:pPr>
-            <w:proofErr w:type="spellStart"/>
-            <w:r>
-              <w:rPr>
-                <w:b w:val="0"/>
-              </w:rPr>
-              <w:t>Steerin</w:t>
-            </w:r>
-            <w:bookmarkStart w:id="0" w:name="_GoBack"/>
-            <w:bookmarkEnd w:id="0"/>
-            <w:r>
-              <w:rPr>
-                <w:b w:val="0"/>
-              </w:rPr>
-              <w:t>g</w:t>
-            </w:r>
-            <w:proofErr w:type="spellEnd"/>
-          </w:p>
-        </w:tc>
-        <w:tc>
-          <w:tcPr>
-            <w:tcW w:w="2953" w:type="dxa"/>
-          </w:tcPr>
-          <w:p>
-            <w:pPr>
-              <w:jc w:val="center"/>
-              <w:cnfStyle w:val="000000100000" w:firstRow="0" w:lastRow="0" w:firstColumn="0" w:lastColumn="0" w:oddVBand="0" w:evenVBand="0" w:oddHBand="1" w:evenHBand="0" w:firstRowFirstColumn="0" w:firstRowLastColumn="0" w:lastRowFirstColumn="0" w:lastRowLastColumn="0"/>
-            </w:pPr>
-            <w:proofErr w:type="spellStart"/>
-            <w:r>
-              <w:t>Finance</w:t>
-            </w:r>
-            <w:proofErr w:type="spellEnd"/>
-            <w:r>
-              <w:t xml:space="preserve"> Director (</w:t>
+            <w:r>
+              <w:rPr>
+                <w:b w:val="0"/>
+              </w:rPr>
+              <w:t>Steering</w:t>
+            </w:r>
+          </w:p>
+        </w:tc>
+        <w:tc>
+          <w:tcPr>
+            <w:tcW w:w="2953" w:type="dxa"/>
+          </w:tcPr>
+          <w:p>
+            <w:pPr>
+              <w:jc w:val="center"/>
+              <w:cnfStyle w:val="000000100000" w:firstRow="0" w:lastRow="0" w:firstColumn="0" w:lastColumn="0" w:oddVBand="0" w:evenVBand="0" w:oddHBand="1" w:evenHBand="0" w:firstRowFirstColumn="0" w:firstRowLastColumn="0" w:lastRowFirstColumn="0" w:lastRowLastColumn="0"/>
+            </w:pPr>
+            <w:r>
+              <w:t>Finance Director (</w:t>
             </w:r>
             <w:r>
               <w:t>PO</w:t>
@@ -134,19 +110,9 @@
               <w:jc w:val="center"/>
               <w:cnfStyle w:val="000000100000" w:firstRow="0" w:lastRow="0" w:firstColumn="0" w:lastColumn="0" w:oddVBand="0" w:evenVBand="0" w:oddHBand="1" w:evenHBand="0" w:firstRowFirstColumn="0" w:firstRowLastColumn="0" w:lastRowFirstColumn="0" w:lastRowLastColumn="0"/>
             </w:pPr>
-            <w:proofErr w:type="spellStart"/>
-            <w:r>
-              <w:t>Our</w:t>
-            </w:r>
-            <w:proofErr w:type="spellEnd"/>
-            <w:r>
-              <w:t xml:space="preserve"> </w:t>
-            </w:r>
-            <w:proofErr w:type="gramStart"/>
-            <w:r>
-              <w:t>Sponsor</w:t>
-            </w:r>
-            <w:proofErr w:type="gramEnd"/>
+            <w:r>
+              <w:t>Our Sponsor</w:t>
+            </w:r>
           </w:p>
         </w:tc>
         <w:tc>
@@ -183,14 +149,12 @@
                 <w:b w:val="0"/>
               </w:rPr>
             </w:pPr>
-            <w:proofErr w:type="spellStart"/>
             <w:r>
               <w:rPr>
                 <w:b w:val="0"/>
               </w:rPr>
               <w:t>Progress</w:t>
             </w:r>
-            <w:proofErr w:type="spellEnd"/>
           </w:p>
         </w:tc>
         <w:tc>
@@ -515,19 +479,7 @@
               <w:rPr>
                 <w:lang w:val="en-GB"/>
               </w:rPr>
-              <w:t>Project Manager (</w:t>
-            </w:r>
-            <w:r>
-              <w:rPr>
-                <w:lang w:val="en-GB"/>
-              </w:rPr>
-              <w:t>Supplier</w:t>
-            </w:r>
-            <w:r>
-              <w:rPr>
-                <w:lang w:val="en-GB"/>
-              </w:rPr>
-              <w:t>)</w:t>
+              <w:t>Project Manager (Supplier)</w:t>
             </w:r>
           </w:p>
           <w:p>
@@ -636,19 +588,7 @@
               <w:rPr>
                 <w:lang w:val="en-GB"/>
               </w:rPr>
-              <w:t>Project Manager (</w:t>
-            </w:r>
-            <w:r>
-              <w:rPr>
-                <w:lang w:val="en-GB"/>
-              </w:rPr>
-              <w:t>Supplier</w:t>
-            </w:r>
-            <w:r>
-              <w:rPr>
-                <w:lang w:val="en-GB"/>
-              </w:rPr>
-              <w:t>)</w:t>
+              <w:t>Project Manager (Supplier)</w:t>
             </w:r>
           </w:p>
           <w:p>
@@ -876,13 +816,7 @@
               <w:rPr>
                 <w:lang w:val="en-GB"/>
               </w:rPr>
-              <w:t>Weekly</w:t>
-            </w:r>
-            <w:r>
-              <w:rPr>
-                <w:lang w:val="en-GB"/>
-              </w:rPr>
-              <w:t xml:space="preserve"> (in every sprint)</w:t>
+              <w:t>Weekly (in every sprint)</w:t>
             </w:r>
           </w:p>
         </w:tc>
@@ -1273,13 +1207,7 @@
               <w:rPr>
                 <w:lang w:val="en-GB"/>
               </w:rPr>
-              <w:t>Both PM</w:t>
-            </w:r>
-            <w:r>
-              <w:rPr>
-                <w:lang w:val="en-GB"/>
-              </w:rPr>
-              <w:t xml:space="preserve"> </w:t>
+              <w:t xml:space="preserve">Both PM </w:t>
             </w:r>
           </w:p>
           <w:p>
@@ -1418,8 +1346,16 @@
               <w:rPr>
                 <w:lang w:val="en-GB"/>
               </w:rPr>
-              <w:t>After pilot and before warranty and maintenance phase</w:t>
-            </w:r>
+              <w:t xml:space="preserve">After pilot </w:t>
+            </w:r>
+            <w:r>
+              <w:rPr>
+                <w:lang w:val="en-GB"/>
+              </w:rPr>
+              <w:t>test</w:t>
+            </w:r>
+            <w:bookmarkStart w:id="0" w:name="_GoBack"/>
+            <w:bookmarkEnd w:id="0"/>
           </w:p>
         </w:tc>
       </w:tr>
@@ -1603,13 +1539,13 @@
     <w:name w:val="Normal"/>
     <w:qFormat/>
   </w:style>
-  <w:style w:type="character" w:default="1" w:styleId="Tipodeletrapredefinidodopargrafo">
+  <w:style w:type="character" w:default="1" w:styleId="DefaultParagraphFont">
     <w:name w:val="Default Paragraph Font"/>
     <w:uiPriority w:val="1"/>
     <w:semiHidden/>
     <w:unhideWhenUsed/>
   </w:style>
-  <w:style w:type="table" w:default="1" w:styleId="Tabelanormal">
+  <w:style w:type="table" w:default="1" w:styleId="TableNormal">
     <w:name w:val="Normal Table"/>
     <w:uiPriority w:val="99"/>
     <w:semiHidden/>
@@ -1624,21 +1560,22 @@
       </w:tblCellMar>
     </w:tblPr>
   </w:style>
-  <w:style w:type="numbering" w:default="1" w:styleId="Semlista">
+  <w:style w:type="numbering" w:default="1" w:styleId="NoList">
     <w:name w:val="No List"/>
     <w:uiPriority w:val="99"/>
     <w:semiHidden/>
     <w:unhideWhenUsed/>
   </w:style>
-  <w:style w:type="table" w:styleId="Tabelacomgrelha">
+  <w:style w:type="table" w:styleId="TableGrid">
     <w:name w:val="Table Grid"/>
-    <w:basedOn w:val="Tabelanormal"/>
+    <w:basedOn w:val="TableNormal"/>
     <w:uiPriority w:val="59"/>
     <w:rsid w:val="00C54C3C"/>
     <w:pPr>
       <w:spacing w:after="0" w:line="240" w:lineRule="auto"/>
     </w:pPr>
     <w:tblPr>
+      <w:tblInd w:w="0" w:type="dxa"/>
       <w:tblBorders>
         <w:top w:val="single" w:sz="4" w:space="0" w:color="auto"/>
         <w:left w:val="single" w:sz="4" w:space="0" w:color="auto"/>
@@ -1647,11 +1584,17 @@
         <w:insideH w:val="single" w:sz="4" w:space="0" w:color="auto"/>
         <w:insideV w:val="single" w:sz="4" w:space="0" w:color="auto"/>
       </w:tblBorders>
+      <w:tblCellMar>
+        <w:top w:w="0" w:type="dxa"/>
+        <w:left w:w="108" w:type="dxa"/>
+        <w:bottom w:w="0" w:type="dxa"/>
+        <w:right w:w="108" w:type="dxa"/>
+      </w:tblCellMar>
     </w:tblPr>
   </w:style>
-  <w:style w:type="table" w:styleId="SombreadoClaro-Cor5">
+  <w:style w:type="table" w:styleId="LightShading-Accent5">
     <w:name w:val="Light Shading Accent 5"/>
-    <w:basedOn w:val="Tabelanormal"/>
+    <w:basedOn w:val="TableNormal"/>
     <w:uiPriority w:val="60"/>
     <w:rsid w:val="00C54C3C"/>
     <w:pPr>
@@ -1663,10 +1606,17 @@
     <w:tblPr>
       <w:tblStyleRowBandSize w:val="1"/>
       <w:tblStyleColBandSize w:val="1"/>
+      <w:tblInd w:w="0" w:type="dxa"/>
       <w:tblBorders>
         <w:top w:val="single" w:sz="8" w:space="0" w:color="4BACC6" w:themeColor="accent5"/>
         <w:bottom w:val="single" w:sz="8" w:space="0" w:color="4BACC6" w:themeColor="accent5"/>
       </w:tblBorders>
+      <w:tblCellMar>
+        <w:top w:w="0" w:type="dxa"/>
+        <w:left w:w="108" w:type="dxa"/>
+        <w:bottom w:w="0" w:type="dxa"/>
+        <w:right w:w="108" w:type="dxa"/>
+      </w:tblCellMar>
     </w:tblPr>
     <w:tblStylePr w:type="firstRow">
       <w:pPr>
@@ -1908,13 +1858,13 @@
     <w:name w:val="Normal"/>
     <w:qFormat/>
   </w:style>
-  <w:style w:type="character" w:default="1" w:styleId="Tipodeletrapredefinidodopargrafo">
+  <w:style w:type="character" w:default="1" w:styleId="DefaultParagraphFont">
     <w:name w:val="Default Paragraph Font"/>
     <w:uiPriority w:val="1"/>
     <w:semiHidden/>
     <w:unhideWhenUsed/>
   </w:style>
-  <w:style w:type="table" w:default="1" w:styleId="Tabelanormal">
+  <w:style w:type="table" w:default="1" w:styleId="TableNormal">
     <w:name w:val="Normal Table"/>
     <w:uiPriority w:val="99"/>
     <w:semiHidden/>
@@ -1929,21 +1879,22 @@
       </w:tblCellMar>
     </w:tblPr>
   </w:style>
-  <w:style w:type="numbering" w:default="1" w:styleId="Semlista">
+  <w:style w:type="numbering" w:default="1" w:styleId="NoList">
     <w:name w:val="No List"/>
     <w:uiPriority w:val="99"/>
     <w:semiHidden/>
     <w:unhideWhenUsed/>
   </w:style>
-  <w:style w:type="table" w:styleId="Tabelacomgrelha">
+  <w:style w:type="table" w:styleId="TableGrid">
     <w:name w:val="Table Grid"/>
-    <w:basedOn w:val="Tabelanormal"/>
+    <w:basedOn w:val="TableNormal"/>
     <w:uiPriority w:val="59"/>
     <w:rsid w:val="00C54C3C"/>
     <w:pPr>
       <w:spacing w:after="0" w:line="240" w:lineRule="auto"/>
     </w:pPr>
     <w:tblPr>
+      <w:tblInd w:w="0" w:type="dxa"/>
       <w:tblBorders>
         <w:top w:val="single" w:sz="4" w:space="0" w:color="auto"/>
         <w:left w:val="single" w:sz="4" w:space="0" w:color="auto"/>
@@ -1952,11 +1903,17 @@
         <w:insideH w:val="single" w:sz="4" w:space="0" w:color="auto"/>
         <w:insideV w:val="single" w:sz="4" w:space="0" w:color="auto"/>
       </w:tblBorders>
+      <w:tblCellMar>
+        <w:top w:w="0" w:type="dxa"/>
+        <w:left w:w="108" w:type="dxa"/>
+        <w:bottom w:w="0" w:type="dxa"/>
+        <w:right w:w="108" w:type="dxa"/>
+      </w:tblCellMar>
     </w:tblPr>
   </w:style>
-  <w:style w:type="table" w:styleId="SombreadoClaro-Cor5">
+  <w:style w:type="table" w:styleId="LightShading-Accent5">
     <w:name w:val="Light Shading Accent 5"/>
-    <w:basedOn w:val="Tabelanormal"/>
+    <w:basedOn w:val="TableNormal"/>
     <w:uiPriority w:val="60"/>
     <w:rsid w:val="00C54C3C"/>
     <w:pPr>
@@ -1968,10 +1925,17 @@
     <w:tblPr>
       <w:tblStyleRowBandSize w:val="1"/>
       <w:tblStyleColBandSize w:val="1"/>
+      <w:tblInd w:w="0" w:type="dxa"/>
       <w:tblBorders>
         <w:top w:val="single" w:sz="8" w:space="0" w:color="4BACC6" w:themeColor="accent5"/>
         <w:bottom w:val="single" w:sz="8" w:space="0" w:color="4BACC6" w:themeColor="accent5"/>
       </w:tblBorders>
+      <w:tblCellMar>
+        <w:top w:w="0" w:type="dxa"/>
+        <w:left w:w="108" w:type="dxa"/>
+        <w:bottom w:w="0" w:type="dxa"/>
+        <w:right w:w="108" w:type="dxa"/>
+      </w:tblCellMar>
     </w:tblPr>
     <w:tblStylePr w:type="firstRow">
       <w:pPr>

</xml_diff>